<commit_message>
add thêm quy ước database và svn
</commit_message>
<xml_diff>
--- a/_svn-document/nk-quiuoc.docx
+++ b/_svn-document/nk-quiuoc.docx
@@ -283,8 +283,6 @@
             <w:r>
               <w:t>Đang viết</w:t>
             </w:r>
-            <w:bookmarkStart w:id="0" w:name="_GoBack"/>
-            <w:bookmarkEnd w:id="0"/>
           </w:p>
         </w:tc>
         <w:tc>
@@ -537,6 +535,220 @@
         <w:t xml:space="preserve">ảnh rất nhỏ   t_tennguoiban_stt  </w:t>
       </w:r>
     </w:p>
+    <w:p>
+      <w:pPr>
+        <w:pStyle w:val="Heading1"/>
+        <w:numPr>
+          <w:ilvl w:val="0"/>
+          <w:numId w:val="1"/>
+        </w:numPr>
+        <w:ind w:left="357" w:hanging="357"/>
+      </w:pPr>
+      <w:r>
+        <w:t>Sử dụng SVN</w:t>
+      </w:r>
+    </w:p>
+    <w:p/>
+    <w:p>
+      <w:pPr>
+        <w:pStyle w:val="ListParagraph"/>
+        <w:numPr>
+          <w:ilvl w:val="0"/>
+          <w:numId w:val="3"/>
+        </w:numPr>
+      </w:pPr>
+      <w:r>
+        <w:t xml:space="preserve">Trước khi commit thì check out. </w:t>
+      </w:r>
+    </w:p>
+    <w:p>
+      <w:pPr>
+        <w:pStyle w:val="ListParagraph"/>
+        <w:numPr>
+          <w:ilvl w:val="0"/>
+          <w:numId w:val="3"/>
+        </w:numPr>
+      </w:pPr>
+      <w:r>
+        <w:t>Khi commit code hoặc bất kì cái gì thì comment thêm vào để người khác bik mình đã làm gì</w:t>
+      </w:r>
+    </w:p>
+    <w:p>
+      <w:r>
+        <w:t>Example</w:t>
+      </w:r>
+    </w:p>
+    <w:p>
+      <w:r>
+        <w:rPr>
+          <w:noProof/>
+          <w:lang w:eastAsia="ja-JP"/>
+        </w:rPr>
+        <w:lastRenderedPageBreak/>
+        <w:drawing>
+          <wp:inline distT="0" distB="0" distL="0" distR="0">
+            <wp:extent cx="8220075" cy="5133975"/>
+            <wp:effectExtent l="0" t="0" r="9525" b="9525"/>
+            <wp:docPr id="1" name="Picture 1"/>
+            <wp:cNvGraphicFramePr>
+              <a:graphicFrameLocks xmlns:a="http://schemas.openxmlformats.org/drawingml/2006/main" noChangeAspect="1"/>
+            </wp:cNvGraphicFramePr>
+            <a:graphic xmlns:a="http://schemas.openxmlformats.org/drawingml/2006/main">
+              <a:graphicData uri="http://schemas.openxmlformats.org/drawingml/2006/picture">
+                <pic:pic xmlns:pic="http://schemas.openxmlformats.org/drawingml/2006/picture">
+                  <pic:nvPicPr>
+                    <pic:cNvPr id="0" name="Picture 1"/>
+                    <pic:cNvPicPr>
+                      <a:picLocks noChangeAspect="1" noChangeArrowheads="1"/>
+                    </pic:cNvPicPr>
+                  </pic:nvPicPr>
+                  <pic:blipFill>
+                    <a:blip r:embed="rId6">
+                      <a:extLst>
+                        <a:ext uri="{28A0092B-C50C-407E-A947-70E740481C1C}">
+                          <a14:useLocalDpi xmlns:a14="http://schemas.microsoft.com/office/drawing/2010/main" val="0"/>
+                        </a:ext>
+                      </a:extLst>
+                    </a:blip>
+                    <a:srcRect/>
+                    <a:stretch>
+                      <a:fillRect/>
+                    </a:stretch>
+                  </pic:blipFill>
+                  <pic:spPr bwMode="auto">
+                    <a:xfrm>
+                      <a:off x="0" y="0"/>
+                      <a:ext cx="8220075" cy="5133975"/>
+                    </a:xfrm>
+                    <a:prstGeom prst="rect">
+                      <a:avLst/>
+                    </a:prstGeom>
+                    <a:noFill/>
+                    <a:ln>
+                      <a:noFill/>
+                    </a:ln>
+                  </pic:spPr>
+                </pic:pic>
+              </a:graphicData>
+            </a:graphic>
+          </wp:inline>
+        </w:drawing>
+      </w:r>
+    </w:p>
+    <w:p>
+      <w:pPr>
+        <w:jc w:val="center"/>
+      </w:pPr>
+      <w:r>
+        <w:t>Comment SVN</w:t>
+      </w:r>
+    </w:p>
+    <w:p>
+      <w:r>
+        <w:br w:type="page"/>
+      </w:r>
+    </w:p>
+    <w:p>
+      <w:pPr>
+        <w:pStyle w:val="Heading1"/>
+        <w:numPr>
+          <w:ilvl w:val="0"/>
+          <w:numId w:val="1"/>
+        </w:numPr>
+        <w:rPr>
+          <w:lang w:eastAsia="ja-JP"/>
+        </w:rPr>
+      </w:pPr>
+      <w:r>
+        <w:rPr>
+          <w:lang w:eastAsia="ja-JP"/>
+        </w:rPr>
+        <w:lastRenderedPageBreak/>
+        <w:t>Database</w:t>
+      </w:r>
+    </w:p>
+    <w:p>
+      <w:pPr>
+        <w:pStyle w:val="ListParagraph"/>
+        <w:numPr>
+          <w:ilvl w:val="0"/>
+          <w:numId w:val="3"/>
+        </w:numPr>
+      </w:pPr>
+      <w:bookmarkStart w:id="0" w:name="_GoBack"/>
+      <w:bookmarkEnd w:id="0"/>
+      <w:r>
+        <w:rPr>
+          <w:rFonts w:ascii="Calibri" w:eastAsia="Times New Roman" w:hAnsi="Calibri" w:cs="Calibri"/>
+          <w:color w:val="000000"/>
+          <w:lang w:eastAsia="ja-JP"/>
+        </w:rPr>
+        <w:t>tên biến trong database cách nhau bằng dấu "_"</w:t>
+      </w:r>
+      <w:r>
+        <w:rPr>
+          <w:rFonts w:ascii="Calibri" w:eastAsia="Times New Roman" w:hAnsi="Calibri" w:cs="Calibri"/>
+          <w:color w:val="000000"/>
+          <w:lang w:eastAsia="ja-JP"/>
+        </w:rPr>
+        <w:t xml:space="preserve"> </w:t>
+      </w:r>
+      <w:r>
+        <w:rPr>
+          <w:rFonts w:ascii="Calibri" w:eastAsia="Times New Roman" w:hAnsi="Calibri" w:cs="Calibri"/>
+          <w:color w:val="000000"/>
+          <w:lang w:eastAsia="ja-JP"/>
+        </w:rPr>
+        <w:t xml:space="preserve"> vd </w:t>
+      </w:r>
+      <w:r>
+        <w:rPr>
+          <w:rFonts w:ascii="Calibri" w:eastAsia="Times New Roman" w:hAnsi="Calibri" w:cs="Calibri"/>
+          <w:color w:val="000000"/>
+          <w:lang w:eastAsia="ja-JP"/>
+        </w:rPr>
+        <w:t>first_name</w:t>
+      </w:r>
+    </w:p>
+    <w:tbl>
+      <w:tblPr>
+        <w:tblW w:w="1441" w:type="dxa"/>
+        <w:tblInd w:w="93" w:type="dxa"/>
+        <w:tblLook w:val="04A0" w:firstRow="1" w:lastRow="0" w:firstColumn="1" w:lastColumn="0" w:noHBand="0" w:noVBand="1"/>
+      </w:tblPr>
+      <w:tblGrid>
+        <w:gridCol w:w="1441"/>
+      </w:tblGrid>
+      <w:tr>
+        <w:trPr>
+          <w:trHeight w:val="300"/>
+        </w:trPr>
+        <w:tc>
+          <w:tcPr>
+            <w:tcW w:w="1441" w:type="dxa"/>
+            <w:tcBorders>
+              <w:top w:val="nil"/>
+              <w:left w:val="nil"/>
+              <w:bottom w:val="nil"/>
+              <w:right w:val="nil"/>
+            </w:tcBorders>
+            <w:shd w:val="clear" w:color="auto" w:fill="auto"/>
+            <w:noWrap/>
+            <w:vAlign w:val="bottom"/>
+          </w:tcPr>
+          <w:p>
+            <w:pPr>
+              <w:spacing w:after="0" w:line="240" w:lineRule="auto"/>
+              <w:rPr>
+                <w:rFonts w:ascii="Calibri" w:eastAsia="Times New Roman" w:hAnsi="Calibri" w:cs="Calibri"/>
+                <w:color w:val="000000"/>
+                <w:lang w:eastAsia="ja-JP"/>
+              </w:rPr>
+            </w:pPr>
+          </w:p>
+        </w:tc>
+      </w:tr>
+    </w:tbl>
     <w:p/>
     <w:sectPr>
       <w:pgSz w:w="15840" w:h="12240" w:orient="landscape"/>
@@ -551,6 +763,118 @@
 <file path=word/numbering.xml><?xml version="1.0" encoding="utf-8"?>
 <w:numbering xmlns:wpc="http://schemas.microsoft.com/office/word/2010/wordprocessingCanvas" xmlns:mc="http://schemas.openxmlformats.org/markup-compatibility/2006" xmlns:o="urn:schemas-microsoft-com:office:office" xmlns:r="http://schemas.openxmlformats.org/officeDocument/2006/relationships" xmlns:m="http://schemas.openxmlformats.org/officeDocument/2006/math" xmlns:v="urn:schemas-microsoft-com:vml" xmlns:wp14="http://schemas.microsoft.com/office/word/2010/wordprocessingDrawing" xmlns:wp="http://schemas.openxmlformats.org/drawingml/2006/wordprocessingDrawing" xmlns:w10="urn:schemas-microsoft-com:office:word" xmlns:w="http://schemas.openxmlformats.org/wordprocessingml/2006/main" xmlns:w14="http://schemas.microsoft.com/office/word/2010/wordml" xmlns:wpg="http://schemas.microsoft.com/office/word/2010/wordprocessingGroup" xmlns:wpi="http://schemas.microsoft.com/office/word/2010/wordprocessingInk" xmlns:wne="http://schemas.microsoft.com/office/word/2006/wordml" xmlns:wps="http://schemas.microsoft.com/office/word/2010/wordprocessingShape" mc:Ignorable="w14 wp14">
   <w:abstractNum w:abstractNumId="0">
+    <w:nsid w:val="412A197F"/>
+    <w:multiLevelType w:val="hybridMultilevel"/>
+    <w:tmpl w:val="06CAD66A"/>
+    <w:lvl w:ilvl="0" w:tplc="9BE09072">
+      <w:numFmt w:val="bullet"/>
+      <w:lvlText w:val="-"/>
+      <w:lvlJc w:val="left"/>
+      <w:pPr>
+        <w:ind w:left="720" w:hanging="360"/>
+      </w:pPr>
+      <w:rPr>
+        <w:rFonts w:ascii="Calibri" w:eastAsiaTheme="minorHAnsi" w:hAnsi="Calibri" w:cs="Calibri" w:hint="default"/>
+      </w:rPr>
+    </w:lvl>
+    <w:lvl w:ilvl="1" w:tplc="04090003" w:tentative="1">
+      <w:start w:val="1"/>
+      <w:numFmt w:val="bullet"/>
+      <w:lvlText w:val="o"/>
+      <w:lvlJc w:val="left"/>
+      <w:pPr>
+        <w:ind w:left="1440" w:hanging="360"/>
+      </w:pPr>
+      <w:rPr>
+        <w:rFonts w:ascii="Courier New" w:hAnsi="Courier New" w:cs="Courier New" w:hint="default"/>
+      </w:rPr>
+    </w:lvl>
+    <w:lvl w:ilvl="2" w:tplc="04090005" w:tentative="1">
+      <w:start w:val="1"/>
+      <w:numFmt w:val="bullet"/>
+      <w:lvlText w:val=""/>
+      <w:lvlJc w:val="left"/>
+      <w:pPr>
+        <w:ind w:left="2160" w:hanging="360"/>
+      </w:pPr>
+      <w:rPr>
+        <w:rFonts w:ascii="Wingdings" w:hAnsi="Wingdings" w:hint="default"/>
+      </w:rPr>
+    </w:lvl>
+    <w:lvl w:ilvl="3" w:tplc="04090001" w:tentative="1">
+      <w:start w:val="1"/>
+      <w:numFmt w:val="bullet"/>
+      <w:lvlText w:val=""/>
+      <w:lvlJc w:val="left"/>
+      <w:pPr>
+        <w:ind w:left="2880" w:hanging="360"/>
+      </w:pPr>
+      <w:rPr>
+        <w:rFonts w:ascii="Symbol" w:hAnsi="Symbol" w:hint="default"/>
+      </w:rPr>
+    </w:lvl>
+    <w:lvl w:ilvl="4" w:tplc="04090003" w:tentative="1">
+      <w:start w:val="1"/>
+      <w:numFmt w:val="bullet"/>
+      <w:lvlText w:val="o"/>
+      <w:lvlJc w:val="left"/>
+      <w:pPr>
+        <w:ind w:left="3600" w:hanging="360"/>
+      </w:pPr>
+      <w:rPr>
+        <w:rFonts w:ascii="Courier New" w:hAnsi="Courier New" w:cs="Courier New" w:hint="default"/>
+      </w:rPr>
+    </w:lvl>
+    <w:lvl w:ilvl="5" w:tplc="04090005" w:tentative="1">
+      <w:start w:val="1"/>
+      <w:numFmt w:val="bullet"/>
+      <w:lvlText w:val=""/>
+      <w:lvlJc w:val="left"/>
+      <w:pPr>
+        <w:ind w:left="4320" w:hanging="360"/>
+      </w:pPr>
+      <w:rPr>
+        <w:rFonts w:ascii="Wingdings" w:hAnsi="Wingdings" w:hint="default"/>
+      </w:rPr>
+    </w:lvl>
+    <w:lvl w:ilvl="6" w:tplc="04090001" w:tentative="1">
+      <w:start w:val="1"/>
+      <w:numFmt w:val="bullet"/>
+      <w:lvlText w:val=""/>
+      <w:lvlJc w:val="left"/>
+      <w:pPr>
+        <w:ind w:left="5040" w:hanging="360"/>
+      </w:pPr>
+      <w:rPr>
+        <w:rFonts w:ascii="Symbol" w:hAnsi="Symbol" w:hint="default"/>
+      </w:rPr>
+    </w:lvl>
+    <w:lvl w:ilvl="7" w:tplc="04090003" w:tentative="1">
+      <w:start w:val="1"/>
+      <w:numFmt w:val="bullet"/>
+      <w:lvlText w:val="o"/>
+      <w:lvlJc w:val="left"/>
+      <w:pPr>
+        <w:ind w:left="5760" w:hanging="360"/>
+      </w:pPr>
+      <w:rPr>
+        <w:rFonts w:ascii="Courier New" w:hAnsi="Courier New" w:cs="Courier New" w:hint="default"/>
+      </w:rPr>
+    </w:lvl>
+    <w:lvl w:ilvl="8" w:tplc="04090005" w:tentative="1">
+      <w:start w:val="1"/>
+      <w:numFmt w:val="bullet"/>
+      <w:lvlText w:val=""/>
+      <w:lvlJc w:val="left"/>
+      <w:pPr>
+        <w:ind w:left="6480" w:hanging="360"/>
+      </w:pPr>
+      <w:rPr>
+        <w:rFonts w:ascii="Wingdings" w:hAnsi="Wingdings" w:hint="default"/>
+      </w:rPr>
+    </w:lvl>
+  </w:abstractNum>
+  <w:abstractNum w:abstractNumId="1">
     <w:nsid w:val="56D90707"/>
     <w:multiLevelType w:val="hybridMultilevel"/>
     <w:tmpl w:val="A0C65238"/>
@@ -663,10 +987,10 @@
       </w:rPr>
     </w:lvl>
   </w:abstractNum>
-  <w:abstractNum w:abstractNumId="1">
+  <w:abstractNum w:abstractNumId="2">
     <w:nsid w:val="6B2B141A"/>
     <w:multiLevelType w:val="hybridMultilevel"/>
-    <w:tmpl w:val="BE404590"/>
+    <w:tmpl w:val="F7168776"/>
     <w:lvl w:ilvl="0" w:tplc="0409000F">
       <w:start w:val="1"/>
       <w:numFmt w:val="decimal"/>
@@ -750,9 +1074,12 @@
     </w:lvl>
   </w:abstractNum>
   <w:num w:numId="1">
+    <w:abstractNumId w:val="2"/>
+  </w:num>
+  <w:num w:numId="2">
     <w:abstractNumId w:val="1"/>
   </w:num>
-  <w:num w:numId="2">
+  <w:num w:numId="3">
     <w:abstractNumId w:val="0"/>
   </w:num>
 </w:numbering>
@@ -1020,6 +1347,36 @@
       <w:contextualSpacing/>
     </w:pPr>
   </w:style>
+  <w:style w:type="paragraph" w:styleId="BalloonText">
+    <w:name w:val="Balloon Text"/>
+    <w:basedOn w:val="Normal"/>
+    <w:link w:val="BalloonTextChar"/>
+    <w:uiPriority w:val="99"/>
+    <w:semiHidden/>
+    <w:unhideWhenUsed/>
+    <w:rsid w:val="00B56544"/>
+    <w:pPr>
+      <w:spacing w:after="0" w:line="240" w:lineRule="auto"/>
+    </w:pPr>
+    <w:rPr>
+      <w:rFonts w:ascii="Tahoma" w:hAnsi="Tahoma" w:cs="Tahoma"/>
+      <w:sz w:val="16"/>
+      <w:szCs w:val="16"/>
+    </w:rPr>
+  </w:style>
+  <w:style w:type="character" w:customStyle="1" w:styleId="BalloonTextChar">
+    <w:name w:val="Balloon Text Char"/>
+    <w:basedOn w:val="DefaultParagraphFont"/>
+    <w:link w:val="BalloonText"/>
+    <w:uiPriority w:val="99"/>
+    <w:semiHidden/>
+    <w:rsid w:val="00B56544"/>
+    <w:rPr>
+      <w:rFonts w:ascii="Tahoma" w:hAnsi="Tahoma" w:cs="Tahoma"/>
+      <w:sz w:val="16"/>
+      <w:szCs w:val="16"/>
+    </w:rPr>
+  </w:style>
 </w:styles>
 </file>
 
@@ -1284,6 +1641,36 @@
       <w:ind w:left="720"/>
       <w:contextualSpacing/>
     </w:pPr>
+  </w:style>
+  <w:style w:type="paragraph" w:styleId="BalloonText">
+    <w:name w:val="Balloon Text"/>
+    <w:basedOn w:val="Normal"/>
+    <w:link w:val="BalloonTextChar"/>
+    <w:uiPriority w:val="99"/>
+    <w:semiHidden/>
+    <w:unhideWhenUsed/>
+    <w:rsid w:val="00B56544"/>
+    <w:pPr>
+      <w:spacing w:after="0" w:line="240" w:lineRule="auto"/>
+    </w:pPr>
+    <w:rPr>
+      <w:rFonts w:ascii="Tahoma" w:hAnsi="Tahoma" w:cs="Tahoma"/>
+      <w:sz w:val="16"/>
+      <w:szCs w:val="16"/>
+    </w:rPr>
+  </w:style>
+  <w:style w:type="character" w:customStyle="1" w:styleId="BalloonTextChar">
+    <w:name w:val="Balloon Text Char"/>
+    <w:basedOn w:val="DefaultParagraphFont"/>
+    <w:link w:val="BalloonText"/>
+    <w:uiPriority w:val="99"/>
+    <w:semiHidden/>
+    <w:rsid w:val="00B56544"/>
+    <w:rPr>
+      <w:rFonts w:ascii="Tahoma" w:hAnsi="Tahoma" w:cs="Tahoma"/>
+      <w:sz w:val="16"/>
+      <w:szCs w:val="16"/>
+    </w:rPr>
   </w:style>
 </w:styles>
 </file>

</xml_diff>